<commit_message>
Cambios en el README.md
</commit_message>
<xml_diff>
--- a/Laboratorio 4/Documentos/Formato de Especificacion Logica.docx
+++ b/Laboratorio 4/Documentos/Formato de Especificacion Logica.docx
@@ -578,11 +578,19 @@
                 <w:sz w:val="20"/>
               </w:rPr>
             </w:pPr>
-            <w:r>
-              <w:rPr>
-                <w:sz w:val="20"/>
-              </w:rPr>
-              <w:t>Else if (x == 0.5)</w:t>
+            <w:proofErr w:type="gramStart"/>
+            <w:r>
+              <w:rPr>
+                <w:sz w:val="20"/>
+              </w:rPr>
+              <w:t>Else  x</w:t>
+            </w:r>
+            <w:proofErr w:type="gramEnd"/>
+            <w:r>
+              <w:rPr>
+                <w:sz w:val="20"/>
+              </w:rPr>
+              <w:t xml:space="preserve"> == 0.5</w:t>
             </w:r>
           </w:p>
         </w:tc>
@@ -634,6 +642,7 @@
             <w:pPr>
               <w:rPr>
                 <w:sz w:val="20"/>
+                <w:u w:val="single"/>
               </w:rPr>
             </w:pPr>
             <w:r>
@@ -2052,14 +2061,14 @@
               <w:rPr>
                 <w:sz w:val="20"/>
               </w:rPr>
-              <w:t xml:space="preserve">Vector&lt;double&gt; </w:t>
+              <w:t xml:space="preserve">Vector </w:t>
             </w:r>
             <w:proofErr w:type="spellStart"/>
             <w:r>
               <w:rPr>
                 <w:sz w:val="20"/>
               </w:rPr>
-              <w:t>myVector</w:t>
+              <w:t>myvector</w:t>
             </w:r>
             <w:proofErr w:type="spellEnd"/>
           </w:p>
@@ -2742,8 +2751,16 @@
               <w:rPr>
                 <w:sz w:val="20"/>
               </w:rPr>
-              <w:t>Acum4 += aux</w:t>
-            </w:r>
+              <w:t xml:space="preserve">Acum4 </w:t>
+            </w:r>
+            <w:bookmarkStart w:id="0" w:name="_GoBack"/>
+            <w:r>
+              <w:rPr>
+                <w:sz w:val="20"/>
+              </w:rPr>
+              <w:t>+= aux</w:t>
+            </w:r>
+            <w:bookmarkEnd w:id="0"/>
           </w:p>
         </w:tc>
       </w:tr>
@@ -2896,50 +2913,43 @@
                 <w:sz w:val="20"/>
                 <w:lang w:val="es-MX"/>
               </w:rPr>
-              <w:t xml:space="preserve">el vector y los multiplica por </w:t>
-            </w:r>
-            <w:r>
-              <w:rPr>
-                <w:sz w:val="20"/>
-                <w:lang w:val="es-MX"/>
+              <w:t>el vector y los multiplica por 2</w:t>
+            </w:r>
+          </w:p>
+        </w:tc>
+      </w:tr>
+      <w:tr>
+        <w:trPr>
+          <w:cantSplit/>
+        </w:trPr>
+        <w:tc>
+          <w:tcPr>
+            <w:tcW w:w="8928" w:type="dxa"/>
+            <w:tcBorders>
+              <w:top w:val="single" w:sz="6" w:space="0" w:color="auto"/>
+              <w:left w:val="single" w:sz="6" w:space="0" w:color="auto"/>
+              <w:bottom w:val="single" w:sz="6" w:space="0" w:color="auto"/>
+              <w:right w:val="single" w:sz="6" w:space="0" w:color="auto"/>
+            </w:tcBorders>
+          </w:tcPr>
+          <w:p>
+            <w:pPr>
+              <w:rPr>
+                <w:sz w:val="20"/>
+              </w:rPr>
+            </w:pPr>
+            <w:r>
+              <w:rPr>
+                <w:sz w:val="20"/>
+              </w:rPr>
+              <w:t>Acum</w:t>
+            </w:r>
+            <w:r>
+              <w:rPr>
+                <w:sz w:val="20"/>
               </w:rPr>
               <w:t>2</w:t>
             </w:r>
-          </w:p>
-        </w:tc>
-      </w:tr>
-      <w:tr>
-        <w:trPr>
-          <w:cantSplit/>
-        </w:trPr>
-        <w:tc>
-          <w:tcPr>
-            <w:tcW w:w="8928" w:type="dxa"/>
-            <w:tcBorders>
-              <w:top w:val="single" w:sz="6" w:space="0" w:color="auto"/>
-              <w:left w:val="single" w:sz="6" w:space="0" w:color="auto"/>
-              <w:bottom w:val="single" w:sz="6" w:space="0" w:color="auto"/>
-              <w:right w:val="single" w:sz="6" w:space="0" w:color="auto"/>
-            </w:tcBorders>
-          </w:tcPr>
-          <w:p>
-            <w:pPr>
-              <w:rPr>
-                <w:sz w:val="20"/>
-              </w:rPr>
-            </w:pPr>
-            <w:r>
-              <w:rPr>
-                <w:sz w:val="20"/>
-              </w:rPr>
-              <w:t>Acum</w:t>
-            </w:r>
-            <w:r>
-              <w:rPr>
-                <w:sz w:val="20"/>
-              </w:rPr>
-              <w:t>2</w:t>
-            </w:r>
             <w:r>
               <w:rPr>
                 <w:sz w:val="20"/>
@@ -3072,8 +3082,6 @@
               </w:rPr>
               <w:t>Calcula la ecuación final</w:t>
             </w:r>
-            <w:bookmarkStart w:id="0" w:name="_GoBack"/>
-            <w:bookmarkEnd w:id="0"/>
           </w:p>
         </w:tc>
       </w:tr>
@@ -3823,44 +3831,12 @@
                 <w:lang w:val="es-MX"/>
               </w:rPr>
             </w:pPr>
-            <w:proofErr w:type="spellStart"/>
-            <w:r>
-              <w:rPr>
-                <w:sz w:val="20"/>
-                <w:lang w:val="es-MX"/>
-              </w:rPr>
-              <w:t>Cout</w:t>
-            </w:r>
-            <w:proofErr w:type="spellEnd"/>
-            <w:r>
-              <w:rPr>
-                <w:sz w:val="20"/>
-                <w:lang w:val="es-MX"/>
-              </w:rPr>
-              <w:t xml:space="preserve"> &lt;&lt; “</w:t>
-            </w:r>
-            <w:r>
-              <w:rPr>
-                <w:sz w:val="20"/>
-                <w:lang w:val="es-MX"/>
-              </w:rPr>
-              <w:t xml:space="preserve">ERROR Faltan campos </w:t>
-            </w:r>
-            <w:proofErr w:type="spellStart"/>
-            <w:r>
-              <w:rPr>
-                <w:sz w:val="20"/>
-                <w:lang w:val="es-MX"/>
-              </w:rPr>
-              <w:t>obliglatorios</w:t>
-            </w:r>
-            <w:proofErr w:type="spellEnd"/>
-            <w:r>
-              <w:rPr>
-                <w:sz w:val="20"/>
-                <w:lang w:val="es-MX"/>
-              </w:rPr>
-              <w:t>”</w:t>
+            <w:r>
+              <w:rPr>
+                <w:sz w:val="20"/>
+                <w:lang w:val="es-MX"/>
+              </w:rPr>
+              <w:t>Imprime mensaje de error</w:t>
             </w:r>
           </w:p>
         </w:tc>
@@ -5264,988 +5240,1031 @@
             <w:pPr>
               <w:rPr>
                 <w:sz w:val="20"/>
-              </w:rPr>
-            </w:pPr>
+                <w:lang w:val="es-MX"/>
+              </w:rPr>
+            </w:pPr>
+            <w:r>
+              <w:rPr>
+                <w:sz w:val="20"/>
+                <w:lang w:val="es-MX"/>
+              </w:rPr>
+              <w:t xml:space="preserve">Imprime mensajes de datos </w:t>
+            </w:r>
             <w:proofErr w:type="spellStart"/>
             <w:r>
               <w:rPr>
                 <w:sz w:val="20"/>
                 <w:lang w:val="es-MX"/>
               </w:rPr>
-              <w:t>Cout</w:t>
+              <w:t>invalidos</w:t>
             </w:r>
             <w:proofErr w:type="spellEnd"/>
-            <w:r>
-              <w:rPr>
-                <w:sz w:val="20"/>
-                <w:lang w:val="es-MX"/>
-              </w:rPr>
-              <w:t xml:space="preserve"> &lt;&lt; ERROR valores inválidos</w:t>
-            </w:r>
-          </w:p>
-        </w:tc>
-      </w:tr>
-      <w:tr>
-        <w:trPr>
-          <w:cantSplit/>
-        </w:trPr>
-        <w:tc>
-          <w:tcPr>
-            <w:tcW w:w="8928" w:type="dxa"/>
-            <w:tcBorders>
-              <w:top w:val="single" w:sz="6" w:space="0" w:color="auto"/>
-              <w:left w:val="single" w:sz="6" w:space="0" w:color="auto"/>
-              <w:bottom w:val="single" w:sz="6" w:space="0" w:color="auto"/>
-              <w:right w:val="single" w:sz="6" w:space="0" w:color="auto"/>
-            </w:tcBorders>
-          </w:tcPr>
-          <w:p>
-            <w:pPr>
-              <w:rPr>
-                <w:sz w:val="20"/>
-              </w:rPr>
-            </w:pPr>
-          </w:p>
-        </w:tc>
-      </w:tr>
-      <w:tr>
-        <w:trPr>
-          <w:cantSplit/>
-        </w:trPr>
-        <w:tc>
-          <w:tcPr>
-            <w:tcW w:w="8928" w:type="dxa"/>
-            <w:tcBorders>
-              <w:top w:val="single" w:sz="6" w:space="0" w:color="auto"/>
-              <w:left w:val="single" w:sz="6" w:space="0" w:color="auto"/>
-              <w:bottom w:val="single" w:sz="6" w:space="0" w:color="auto"/>
-              <w:right w:val="single" w:sz="6" w:space="0" w:color="auto"/>
-            </w:tcBorders>
-          </w:tcPr>
-          <w:p>
-            <w:pPr>
-              <w:rPr>
-                <w:sz w:val="20"/>
-              </w:rPr>
-            </w:pPr>
-          </w:p>
-        </w:tc>
-      </w:tr>
-      <w:tr>
-        <w:trPr>
-          <w:cantSplit/>
-        </w:trPr>
-        <w:tc>
-          <w:tcPr>
-            <w:tcW w:w="8928" w:type="dxa"/>
-            <w:tcBorders>
-              <w:top w:val="single" w:sz="6" w:space="0" w:color="auto"/>
-              <w:left w:val="single" w:sz="6" w:space="0" w:color="auto"/>
-              <w:bottom w:val="single" w:sz="6" w:space="0" w:color="auto"/>
-              <w:right w:val="single" w:sz="6" w:space="0" w:color="auto"/>
-            </w:tcBorders>
-          </w:tcPr>
-          <w:p>
-            <w:pPr>
-              <w:rPr>
-                <w:sz w:val="20"/>
-              </w:rPr>
-            </w:pPr>
-          </w:p>
-        </w:tc>
-      </w:tr>
-      <w:tr>
-        <w:trPr>
-          <w:cantSplit/>
-        </w:trPr>
-        <w:tc>
-          <w:tcPr>
-            <w:tcW w:w="8928" w:type="dxa"/>
-            <w:tcBorders>
-              <w:top w:val="single" w:sz="6" w:space="0" w:color="auto"/>
-              <w:left w:val="single" w:sz="6" w:space="0" w:color="auto"/>
-              <w:bottom w:val="single" w:sz="6" w:space="0" w:color="auto"/>
-              <w:right w:val="single" w:sz="6" w:space="0" w:color="auto"/>
-            </w:tcBorders>
-          </w:tcPr>
-          <w:p>
-            <w:pPr>
-              <w:rPr>
-                <w:sz w:val="20"/>
-              </w:rPr>
-            </w:pPr>
-          </w:p>
-        </w:tc>
-      </w:tr>
-      <w:tr>
-        <w:trPr>
-          <w:cantSplit/>
-        </w:trPr>
-        <w:tc>
-          <w:tcPr>
-            <w:tcW w:w="8928" w:type="dxa"/>
-            <w:tcBorders>
-              <w:top w:val="single" w:sz="6" w:space="0" w:color="auto"/>
-              <w:left w:val="single" w:sz="6" w:space="0" w:color="auto"/>
-              <w:bottom w:val="single" w:sz="6" w:space="0" w:color="auto"/>
-              <w:right w:val="single" w:sz="6" w:space="0" w:color="auto"/>
-            </w:tcBorders>
-          </w:tcPr>
-          <w:p>
-            <w:pPr>
-              <w:rPr>
-                <w:sz w:val="20"/>
-              </w:rPr>
-            </w:pPr>
-          </w:p>
-        </w:tc>
-      </w:tr>
-      <w:tr>
-        <w:trPr>
-          <w:cantSplit/>
-        </w:trPr>
-        <w:tc>
-          <w:tcPr>
-            <w:tcW w:w="8928" w:type="dxa"/>
-            <w:tcBorders>
-              <w:top w:val="single" w:sz="6" w:space="0" w:color="auto"/>
-              <w:left w:val="single" w:sz="6" w:space="0" w:color="auto"/>
-              <w:bottom w:val="single" w:sz="6" w:space="0" w:color="auto"/>
-              <w:right w:val="single" w:sz="6" w:space="0" w:color="auto"/>
-            </w:tcBorders>
-          </w:tcPr>
-          <w:p>
-            <w:pPr>
-              <w:rPr>
-                <w:sz w:val="20"/>
-              </w:rPr>
-            </w:pPr>
-          </w:p>
-        </w:tc>
-      </w:tr>
-      <w:tr>
-        <w:trPr>
-          <w:cantSplit/>
-        </w:trPr>
-        <w:tc>
-          <w:tcPr>
-            <w:tcW w:w="8928" w:type="dxa"/>
-            <w:tcBorders>
-              <w:top w:val="single" w:sz="6" w:space="0" w:color="auto"/>
-              <w:left w:val="single" w:sz="6" w:space="0" w:color="auto"/>
-              <w:bottom w:val="single" w:sz="6" w:space="0" w:color="auto"/>
-              <w:right w:val="single" w:sz="6" w:space="0" w:color="auto"/>
-            </w:tcBorders>
-          </w:tcPr>
-          <w:p>
-            <w:pPr>
-              <w:rPr>
-                <w:sz w:val="20"/>
-              </w:rPr>
-            </w:pPr>
-          </w:p>
-        </w:tc>
-      </w:tr>
-      <w:tr>
-        <w:trPr>
-          <w:cantSplit/>
-        </w:trPr>
-        <w:tc>
-          <w:tcPr>
-            <w:tcW w:w="8928" w:type="dxa"/>
-            <w:tcBorders>
-              <w:top w:val="single" w:sz="6" w:space="0" w:color="auto"/>
-              <w:left w:val="single" w:sz="6" w:space="0" w:color="auto"/>
-              <w:bottom w:val="single" w:sz="6" w:space="0" w:color="auto"/>
-              <w:right w:val="single" w:sz="6" w:space="0" w:color="auto"/>
-            </w:tcBorders>
-          </w:tcPr>
-          <w:p>
-            <w:pPr>
-              <w:rPr>
-                <w:sz w:val="20"/>
-              </w:rPr>
-            </w:pPr>
-          </w:p>
-        </w:tc>
-      </w:tr>
-      <w:tr>
-        <w:trPr>
-          <w:cantSplit/>
-        </w:trPr>
-        <w:tc>
-          <w:tcPr>
-            <w:tcW w:w="8928" w:type="dxa"/>
-            <w:tcBorders>
-              <w:top w:val="single" w:sz="6" w:space="0" w:color="auto"/>
-              <w:left w:val="single" w:sz="6" w:space="0" w:color="auto"/>
-              <w:bottom w:val="single" w:sz="6" w:space="0" w:color="auto"/>
-              <w:right w:val="single" w:sz="6" w:space="0" w:color="auto"/>
-            </w:tcBorders>
-          </w:tcPr>
-          <w:p>
-            <w:pPr>
-              <w:rPr>
-                <w:sz w:val="20"/>
-              </w:rPr>
-            </w:pPr>
-          </w:p>
-        </w:tc>
-      </w:tr>
-      <w:tr>
-        <w:trPr>
-          <w:cantSplit/>
-        </w:trPr>
-        <w:tc>
-          <w:tcPr>
-            <w:tcW w:w="8928" w:type="dxa"/>
-            <w:tcBorders>
-              <w:top w:val="single" w:sz="6" w:space="0" w:color="auto"/>
-              <w:left w:val="single" w:sz="6" w:space="0" w:color="auto"/>
-              <w:bottom w:val="single" w:sz="6" w:space="0" w:color="auto"/>
-              <w:right w:val="single" w:sz="6" w:space="0" w:color="auto"/>
-            </w:tcBorders>
-          </w:tcPr>
-          <w:p>
-            <w:pPr>
-              <w:rPr>
-                <w:sz w:val="20"/>
-              </w:rPr>
-            </w:pPr>
-          </w:p>
-        </w:tc>
-      </w:tr>
-      <w:tr>
-        <w:trPr>
-          <w:cantSplit/>
-        </w:trPr>
-        <w:tc>
-          <w:tcPr>
-            <w:tcW w:w="8928" w:type="dxa"/>
-            <w:tcBorders>
-              <w:top w:val="single" w:sz="6" w:space="0" w:color="auto"/>
-              <w:left w:val="single" w:sz="6" w:space="0" w:color="auto"/>
-              <w:bottom w:val="single" w:sz="6" w:space="0" w:color="auto"/>
-              <w:right w:val="single" w:sz="6" w:space="0" w:color="auto"/>
-            </w:tcBorders>
-          </w:tcPr>
-          <w:p>
-            <w:pPr>
-              <w:rPr>
-                <w:sz w:val="20"/>
-              </w:rPr>
-            </w:pPr>
-          </w:p>
-        </w:tc>
-      </w:tr>
-      <w:tr>
-        <w:trPr>
-          <w:cantSplit/>
-        </w:trPr>
-        <w:tc>
-          <w:tcPr>
-            <w:tcW w:w="8928" w:type="dxa"/>
-            <w:tcBorders>
-              <w:top w:val="single" w:sz="6" w:space="0" w:color="auto"/>
-              <w:left w:val="single" w:sz="6" w:space="0" w:color="auto"/>
-              <w:bottom w:val="single" w:sz="6" w:space="0" w:color="auto"/>
-              <w:right w:val="single" w:sz="6" w:space="0" w:color="auto"/>
-            </w:tcBorders>
-          </w:tcPr>
-          <w:p>
-            <w:pPr>
-              <w:rPr>
-                <w:sz w:val="20"/>
-              </w:rPr>
-            </w:pPr>
-          </w:p>
-        </w:tc>
-      </w:tr>
-      <w:tr>
-        <w:trPr>
-          <w:cantSplit/>
-        </w:trPr>
-        <w:tc>
-          <w:tcPr>
-            <w:tcW w:w="8928" w:type="dxa"/>
-            <w:tcBorders>
-              <w:top w:val="single" w:sz="6" w:space="0" w:color="auto"/>
-              <w:left w:val="single" w:sz="6" w:space="0" w:color="auto"/>
-              <w:bottom w:val="single" w:sz="6" w:space="0" w:color="auto"/>
-              <w:right w:val="single" w:sz="6" w:space="0" w:color="auto"/>
-            </w:tcBorders>
-          </w:tcPr>
-          <w:p>
-            <w:pPr>
-              <w:rPr>
-                <w:sz w:val="20"/>
-              </w:rPr>
-            </w:pPr>
-          </w:p>
-        </w:tc>
-      </w:tr>
-      <w:tr>
-        <w:trPr>
-          <w:cantSplit/>
-        </w:trPr>
-        <w:tc>
-          <w:tcPr>
-            <w:tcW w:w="8928" w:type="dxa"/>
-            <w:tcBorders>
-              <w:top w:val="single" w:sz="6" w:space="0" w:color="auto"/>
-              <w:left w:val="single" w:sz="6" w:space="0" w:color="auto"/>
-              <w:bottom w:val="single" w:sz="6" w:space="0" w:color="auto"/>
-              <w:right w:val="single" w:sz="6" w:space="0" w:color="auto"/>
-            </w:tcBorders>
-          </w:tcPr>
-          <w:p>
-            <w:pPr>
-              <w:rPr>
-                <w:sz w:val="20"/>
-              </w:rPr>
-            </w:pPr>
-          </w:p>
-        </w:tc>
-      </w:tr>
-      <w:tr>
-        <w:trPr>
-          <w:cantSplit/>
-        </w:trPr>
-        <w:tc>
-          <w:tcPr>
-            <w:tcW w:w="8928" w:type="dxa"/>
-            <w:tcBorders>
-              <w:top w:val="single" w:sz="6" w:space="0" w:color="auto"/>
-              <w:left w:val="single" w:sz="6" w:space="0" w:color="auto"/>
-              <w:bottom w:val="single" w:sz="6" w:space="0" w:color="auto"/>
-              <w:right w:val="single" w:sz="6" w:space="0" w:color="auto"/>
-            </w:tcBorders>
-          </w:tcPr>
-          <w:p>
-            <w:pPr>
-              <w:rPr>
-                <w:sz w:val="20"/>
-              </w:rPr>
-            </w:pPr>
-          </w:p>
-        </w:tc>
-      </w:tr>
-      <w:tr>
-        <w:trPr>
-          <w:cantSplit/>
-        </w:trPr>
-        <w:tc>
-          <w:tcPr>
-            <w:tcW w:w="8928" w:type="dxa"/>
-            <w:tcBorders>
-              <w:top w:val="single" w:sz="6" w:space="0" w:color="auto"/>
-              <w:left w:val="single" w:sz="6" w:space="0" w:color="auto"/>
-              <w:bottom w:val="single" w:sz="6" w:space="0" w:color="auto"/>
-              <w:right w:val="single" w:sz="6" w:space="0" w:color="auto"/>
-            </w:tcBorders>
-          </w:tcPr>
-          <w:p>
-            <w:pPr>
-              <w:rPr>
-                <w:sz w:val="20"/>
-              </w:rPr>
-            </w:pPr>
-          </w:p>
-        </w:tc>
-      </w:tr>
-      <w:tr>
-        <w:trPr>
-          <w:cantSplit/>
-        </w:trPr>
-        <w:tc>
-          <w:tcPr>
-            <w:tcW w:w="8928" w:type="dxa"/>
-            <w:tcBorders>
-              <w:top w:val="single" w:sz="6" w:space="0" w:color="auto"/>
-              <w:left w:val="single" w:sz="6" w:space="0" w:color="auto"/>
-              <w:bottom w:val="single" w:sz="6" w:space="0" w:color="auto"/>
-              <w:right w:val="single" w:sz="6" w:space="0" w:color="auto"/>
-            </w:tcBorders>
-          </w:tcPr>
-          <w:p>
-            <w:pPr>
-              <w:rPr>
-                <w:sz w:val="20"/>
-              </w:rPr>
-            </w:pPr>
-          </w:p>
-        </w:tc>
-      </w:tr>
-      <w:tr>
-        <w:trPr>
-          <w:cantSplit/>
-        </w:trPr>
-        <w:tc>
-          <w:tcPr>
-            <w:tcW w:w="8928" w:type="dxa"/>
-            <w:tcBorders>
-              <w:top w:val="single" w:sz="6" w:space="0" w:color="auto"/>
-              <w:left w:val="single" w:sz="6" w:space="0" w:color="auto"/>
-              <w:bottom w:val="single" w:sz="6" w:space="0" w:color="auto"/>
-              <w:right w:val="single" w:sz="6" w:space="0" w:color="auto"/>
-            </w:tcBorders>
-          </w:tcPr>
-          <w:p>
-            <w:pPr>
-              <w:rPr>
-                <w:sz w:val="20"/>
-              </w:rPr>
-            </w:pPr>
-          </w:p>
-        </w:tc>
-      </w:tr>
-      <w:tr>
-        <w:trPr>
-          <w:cantSplit/>
-        </w:trPr>
-        <w:tc>
-          <w:tcPr>
-            <w:tcW w:w="8928" w:type="dxa"/>
-            <w:tcBorders>
-              <w:top w:val="single" w:sz="6" w:space="0" w:color="auto"/>
-              <w:left w:val="single" w:sz="6" w:space="0" w:color="auto"/>
-              <w:bottom w:val="single" w:sz="6" w:space="0" w:color="auto"/>
-              <w:right w:val="single" w:sz="6" w:space="0" w:color="auto"/>
-            </w:tcBorders>
-          </w:tcPr>
-          <w:p>
-            <w:pPr>
-              <w:rPr>
-                <w:sz w:val="20"/>
-              </w:rPr>
-            </w:pPr>
-          </w:p>
-        </w:tc>
-      </w:tr>
-      <w:tr>
-        <w:trPr>
-          <w:cantSplit/>
-        </w:trPr>
-        <w:tc>
-          <w:tcPr>
-            <w:tcW w:w="8928" w:type="dxa"/>
-            <w:tcBorders>
-              <w:top w:val="single" w:sz="6" w:space="0" w:color="auto"/>
-              <w:left w:val="single" w:sz="6" w:space="0" w:color="auto"/>
-              <w:bottom w:val="single" w:sz="6" w:space="0" w:color="auto"/>
-              <w:right w:val="single" w:sz="6" w:space="0" w:color="auto"/>
-            </w:tcBorders>
-          </w:tcPr>
-          <w:p>
-            <w:pPr>
-              <w:rPr>
-                <w:sz w:val="20"/>
-              </w:rPr>
-            </w:pPr>
-          </w:p>
-        </w:tc>
-      </w:tr>
-      <w:tr>
-        <w:trPr>
-          <w:cantSplit/>
-        </w:trPr>
-        <w:tc>
-          <w:tcPr>
-            <w:tcW w:w="8928" w:type="dxa"/>
-            <w:tcBorders>
-              <w:top w:val="single" w:sz="6" w:space="0" w:color="auto"/>
-              <w:left w:val="single" w:sz="6" w:space="0" w:color="auto"/>
-              <w:bottom w:val="single" w:sz="6" w:space="0" w:color="auto"/>
-              <w:right w:val="single" w:sz="6" w:space="0" w:color="auto"/>
-            </w:tcBorders>
-          </w:tcPr>
-          <w:p>
-            <w:pPr>
-              <w:rPr>
-                <w:sz w:val="20"/>
-              </w:rPr>
-            </w:pPr>
-          </w:p>
-        </w:tc>
-      </w:tr>
-      <w:tr>
-        <w:trPr>
-          <w:cantSplit/>
-        </w:trPr>
-        <w:tc>
-          <w:tcPr>
-            <w:tcW w:w="8928" w:type="dxa"/>
-            <w:tcBorders>
-              <w:top w:val="single" w:sz="6" w:space="0" w:color="auto"/>
-              <w:left w:val="single" w:sz="6" w:space="0" w:color="auto"/>
-              <w:bottom w:val="single" w:sz="6" w:space="0" w:color="auto"/>
-              <w:right w:val="single" w:sz="6" w:space="0" w:color="auto"/>
-            </w:tcBorders>
-          </w:tcPr>
-          <w:p>
-            <w:pPr>
-              <w:rPr>
-                <w:sz w:val="20"/>
-              </w:rPr>
-            </w:pPr>
-          </w:p>
-        </w:tc>
-      </w:tr>
-      <w:tr>
-        <w:trPr>
-          <w:cantSplit/>
-        </w:trPr>
-        <w:tc>
-          <w:tcPr>
-            <w:tcW w:w="8928" w:type="dxa"/>
-            <w:tcBorders>
-              <w:top w:val="single" w:sz="6" w:space="0" w:color="auto"/>
-              <w:left w:val="single" w:sz="6" w:space="0" w:color="auto"/>
-              <w:bottom w:val="single" w:sz="6" w:space="0" w:color="auto"/>
-              <w:right w:val="single" w:sz="6" w:space="0" w:color="auto"/>
-            </w:tcBorders>
-          </w:tcPr>
-          <w:p>
-            <w:pPr>
-              <w:rPr>
-                <w:sz w:val="20"/>
-              </w:rPr>
-            </w:pPr>
-          </w:p>
-        </w:tc>
-      </w:tr>
-      <w:tr>
-        <w:trPr>
-          <w:cantSplit/>
-        </w:trPr>
-        <w:tc>
-          <w:tcPr>
-            <w:tcW w:w="8928" w:type="dxa"/>
-            <w:tcBorders>
-              <w:top w:val="single" w:sz="6" w:space="0" w:color="auto"/>
-              <w:left w:val="single" w:sz="6" w:space="0" w:color="auto"/>
-              <w:bottom w:val="single" w:sz="6" w:space="0" w:color="auto"/>
-              <w:right w:val="single" w:sz="6" w:space="0" w:color="auto"/>
-            </w:tcBorders>
-          </w:tcPr>
-          <w:p>
-            <w:pPr>
-              <w:rPr>
-                <w:sz w:val="20"/>
-              </w:rPr>
-            </w:pPr>
-          </w:p>
-        </w:tc>
-      </w:tr>
-      <w:tr>
-        <w:trPr>
-          <w:cantSplit/>
-        </w:trPr>
-        <w:tc>
-          <w:tcPr>
-            <w:tcW w:w="8928" w:type="dxa"/>
-            <w:tcBorders>
-              <w:top w:val="single" w:sz="6" w:space="0" w:color="auto"/>
-              <w:left w:val="single" w:sz="6" w:space="0" w:color="auto"/>
-              <w:bottom w:val="single" w:sz="6" w:space="0" w:color="auto"/>
-              <w:right w:val="single" w:sz="6" w:space="0" w:color="auto"/>
-            </w:tcBorders>
-          </w:tcPr>
-          <w:p>
-            <w:pPr>
-              <w:rPr>
-                <w:sz w:val="20"/>
-              </w:rPr>
-            </w:pPr>
-          </w:p>
-        </w:tc>
-      </w:tr>
-      <w:tr>
-        <w:trPr>
-          <w:cantSplit/>
-        </w:trPr>
-        <w:tc>
-          <w:tcPr>
-            <w:tcW w:w="8928" w:type="dxa"/>
-            <w:tcBorders>
-              <w:top w:val="single" w:sz="6" w:space="0" w:color="auto"/>
-              <w:left w:val="single" w:sz="6" w:space="0" w:color="auto"/>
-              <w:bottom w:val="single" w:sz="6" w:space="0" w:color="auto"/>
-              <w:right w:val="single" w:sz="6" w:space="0" w:color="auto"/>
-            </w:tcBorders>
-          </w:tcPr>
-          <w:p>
-            <w:pPr>
-              <w:rPr>
-                <w:sz w:val="20"/>
-              </w:rPr>
-            </w:pPr>
-          </w:p>
-        </w:tc>
-      </w:tr>
-      <w:tr>
-        <w:trPr>
-          <w:cantSplit/>
-        </w:trPr>
-        <w:tc>
-          <w:tcPr>
-            <w:tcW w:w="8928" w:type="dxa"/>
-            <w:tcBorders>
-              <w:top w:val="single" w:sz="6" w:space="0" w:color="auto"/>
-              <w:left w:val="single" w:sz="6" w:space="0" w:color="auto"/>
-              <w:bottom w:val="single" w:sz="6" w:space="0" w:color="auto"/>
-              <w:right w:val="single" w:sz="6" w:space="0" w:color="auto"/>
-            </w:tcBorders>
-          </w:tcPr>
-          <w:p>
-            <w:pPr>
-              <w:rPr>
-                <w:sz w:val="20"/>
-              </w:rPr>
-            </w:pPr>
-          </w:p>
-        </w:tc>
-      </w:tr>
-      <w:tr>
-        <w:trPr>
-          <w:cantSplit/>
-        </w:trPr>
-        <w:tc>
-          <w:tcPr>
-            <w:tcW w:w="8928" w:type="dxa"/>
-            <w:tcBorders>
-              <w:top w:val="single" w:sz="6" w:space="0" w:color="auto"/>
-              <w:left w:val="single" w:sz="6" w:space="0" w:color="auto"/>
-              <w:bottom w:val="single" w:sz="6" w:space="0" w:color="auto"/>
-              <w:right w:val="single" w:sz="6" w:space="0" w:color="auto"/>
-            </w:tcBorders>
-          </w:tcPr>
-          <w:p>
-            <w:pPr>
-              <w:rPr>
-                <w:sz w:val="20"/>
-              </w:rPr>
-            </w:pPr>
-          </w:p>
-        </w:tc>
-      </w:tr>
-      <w:tr>
-        <w:trPr>
-          <w:cantSplit/>
-        </w:trPr>
-        <w:tc>
-          <w:tcPr>
-            <w:tcW w:w="8928" w:type="dxa"/>
-            <w:tcBorders>
-              <w:top w:val="single" w:sz="6" w:space="0" w:color="auto"/>
-              <w:left w:val="single" w:sz="6" w:space="0" w:color="auto"/>
-              <w:bottom w:val="single" w:sz="6" w:space="0" w:color="auto"/>
-              <w:right w:val="single" w:sz="6" w:space="0" w:color="auto"/>
-            </w:tcBorders>
-          </w:tcPr>
-          <w:p>
-            <w:pPr>
-              <w:rPr>
-                <w:sz w:val="20"/>
-              </w:rPr>
-            </w:pPr>
-          </w:p>
-        </w:tc>
-      </w:tr>
-      <w:tr>
-        <w:trPr>
-          <w:cantSplit/>
-        </w:trPr>
-        <w:tc>
-          <w:tcPr>
-            <w:tcW w:w="8928" w:type="dxa"/>
-            <w:tcBorders>
-              <w:top w:val="single" w:sz="6" w:space="0" w:color="auto"/>
-              <w:left w:val="single" w:sz="6" w:space="0" w:color="auto"/>
-              <w:bottom w:val="single" w:sz="6" w:space="0" w:color="auto"/>
-              <w:right w:val="single" w:sz="6" w:space="0" w:color="auto"/>
-            </w:tcBorders>
-          </w:tcPr>
-          <w:p>
-            <w:pPr>
-              <w:rPr>
-                <w:sz w:val="20"/>
-              </w:rPr>
-            </w:pPr>
-          </w:p>
-        </w:tc>
-      </w:tr>
-      <w:tr>
-        <w:trPr>
-          <w:cantSplit/>
-        </w:trPr>
-        <w:tc>
-          <w:tcPr>
-            <w:tcW w:w="8928" w:type="dxa"/>
-            <w:tcBorders>
-              <w:top w:val="single" w:sz="6" w:space="0" w:color="auto"/>
-              <w:left w:val="single" w:sz="6" w:space="0" w:color="auto"/>
-              <w:bottom w:val="single" w:sz="6" w:space="0" w:color="auto"/>
-              <w:right w:val="single" w:sz="6" w:space="0" w:color="auto"/>
-            </w:tcBorders>
-          </w:tcPr>
-          <w:p>
-            <w:pPr>
-              <w:rPr>
-                <w:sz w:val="20"/>
-              </w:rPr>
-            </w:pPr>
-          </w:p>
-        </w:tc>
-      </w:tr>
-      <w:tr>
-        <w:trPr>
-          <w:cantSplit/>
-        </w:trPr>
-        <w:tc>
-          <w:tcPr>
-            <w:tcW w:w="8928" w:type="dxa"/>
-            <w:tcBorders>
-              <w:top w:val="single" w:sz="6" w:space="0" w:color="auto"/>
-              <w:left w:val="single" w:sz="6" w:space="0" w:color="auto"/>
-              <w:bottom w:val="single" w:sz="6" w:space="0" w:color="auto"/>
-              <w:right w:val="single" w:sz="6" w:space="0" w:color="auto"/>
-            </w:tcBorders>
-          </w:tcPr>
-          <w:p>
-            <w:pPr>
-              <w:rPr>
-                <w:sz w:val="20"/>
-              </w:rPr>
-            </w:pPr>
-          </w:p>
-        </w:tc>
-      </w:tr>
-      <w:tr>
-        <w:trPr>
-          <w:cantSplit/>
-        </w:trPr>
-        <w:tc>
-          <w:tcPr>
-            <w:tcW w:w="8928" w:type="dxa"/>
-            <w:tcBorders>
-              <w:top w:val="single" w:sz="6" w:space="0" w:color="auto"/>
-              <w:left w:val="single" w:sz="6" w:space="0" w:color="auto"/>
-              <w:bottom w:val="single" w:sz="6" w:space="0" w:color="auto"/>
-              <w:right w:val="single" w:sz="6" w:space="0" w:color="auto"/>
-            </w:tcBorders>
-          </w:tcPr>
-          <w:p>
-            <w:pPr>
-              <w:rPr>
-                <w:sz w:val="20"/>
-              </w:rPr>
-            </w:pPr>
-          </w:p>
-        </w:tc>
-      </w:tr>
-      <w:tr>
-        <w:trPr>
-          <w:cantSplit/>
-        </w:trPr>
-        <w:tc>
-          <w:tcPr>
-            <w:tcW w:w="8928" w:type="dxa"/>
-            <w:tcBorders>
-              <w:top w:val="single" w:sz="6" w:space="0" w:color="auto"/>
-              <w:left w:val="single" w:sz="6" w:space="0" w:color="auto"/>
-              <w:bottom w:val="single" w:sz="6" w:space="0" w:color="auto"/>
-              <w:right w:val="single" w:sz="6" w:space="0" w:color="auto"/>
-            </w:tcBorders>
-          </w:tcPr>
-          <w:p>
-            <w:pPr>
-              <w:rPr>
-                <w:sz w:val="20"/>
-              </w:rPr>
-            </w:pPr>
-          </w:p>
-        </w:tc>
-      </w:tr>
-      <w:tr>
-        <w:trPr>
-          <w:cantSplit/>
-        </w:trPr>
-        <w:tc>
-          <w:tcPr>
-            <w:tcW w:w="8928" w:type="dxa"/>
-            <w:tcBorders>
-              <w:top w:val="single" w:sz="6" w:space="0" w:color="auto"/>
-              <w:left w:val="single" w:sz="6" w:space="0" w:color="auto"/>
-              <w:bottom w:val="single" w:sz="6" w:space="0" w:color="auto"/>
-              <w:right w:val="single" w:sz="6" w:space="0" w:color="auto"/>
-            </w:tcBorders>
-          </w:tcPr>
-          <w:p>
-            <w:pPr>
-              <w:rPr>
-                <w:sz w:val="20"/>
-              </w:rPr>
-            </w:pPr>
-          </w:p>
-        </w:tc>
-      </w:tr>
-      <w:tr>
-        <w:trPr>
-          <w:cantSplit/>
-        </w:trPr>
-        <w:tc>
-          <w:tcPr>
-            <w:tcW w:w="8928" w:type="dxa"/>
-            <w:tcBorders>
-              <w:top w:val="single" w:sz="6" w:space="0" w:color="auto"/>
-              <w:left w:val="single" w:sz="6" w:space="0" w:color="auto"/>
-              <w:bottom w:val="single" w:sz="6" w:space="0" w:color="auto"/>
-              <w:right w:val="single" w:sz="6" w:space="0" w:color="auto"/>
-            </w:tcBorders>
-          </w:tcPr>
-          <w:p>
-            <w:pPr>
-              <w:rPr>
-                <w:sz w:val="20"/>
-              </w:rPr>
-            </w:pPr>
-          </w:p>
-        </w:tc>
-      </w:tr>
-      <w:tr>
-        <w:trPr>
-          <w:cantSplit/>
-        </w:trPr>
-        <w:tc>
-          <w:tcPr>
-            <w:tcW w:w="8928" w:type="dxa"/>
-            <w:tcBorders>
-              <w:top w:val="single" w:sz="6" w:space="0" w:color="auto"/>
-              <w:left w:val="single" w:sz="6" w:space="0" w:color="auto"/>
-              <w:bottom w:val="single" w:sz="6" w:space="0" w:color="auto"/>
-              <w:right w:val="single" w:sz="6" w:space="0" w:color="auto"/>
-            </w:tcBorders>
-          </w:tcPr>
-          <w:p>
-            <w:pPr>
-              <w:rPr>
-                <w:sz w:val="20"/>
-              </w:rPr>
-            </w:pPr>
-          </w:p>
-        </w:tc>
-      </w:tr>
-      <w:tr>
-        <w:trPr>
-          <w:cantSplit/>
-        </w:trPr>
-        <w:tc>
-          <w:tcPr>
-            <w:tcW w:w="8928" w:type="dxa"/>
-            <w:tcBorders>
-              <w:top w:val="single" w:sz="6" w:space="0" w:color="auto"/>
-              <w:left w:val="single" w:sz="6" w:space="0" w:color="auto"/>
-              <w:bottom w:val="single" w:sz="6" w:space="0" w:color="auto"/>
-              <w:right w:val="single" w:sz="6" w:space="0" w:color="auto"/>
-            </w:tcBorders>
-          </w:tcPr>
-          <w:p>
-            <w:pPr>
-              <w:rPr>
-                <w:sz w:val="20"/>
-              </w:rPr>
-            </w:pPr>
-          </w:p>
-        </w:tc>
-      </w:tr>
-      <w:tr>
-        <w:trPr>
-          <w:cantSplit/>
-        </w:trPr>
-        <w:tc>
-          <w:tcPr>
-            <w:tcW w:w="8928" w:type="dxa"/>
-            <w:tcBorders>
-              <w:top w:val="single" w:sz="6" w:space="0" w:color="auto"/>
-              <w:left w:val="single" w:sz="6" w:space="0" w:color="auto"/>
-              <w:bottom w:val="single" w:sz="6" w:space="0" w:color="auto"/>
-              <w:right w:val="single" w:sz="6" w:space="0" w:color="auto"/>
-            </w:tcBorders>
-          </w:tcPr>
-          <w:p>
-            <w:pPr>
-              <w:rPr>
-                <w:sz w:val="20"/>
-              </w:rPr>
-            </w:pPr>
-          </w:p>
-        </w:tc>
-      </w:tr>
-      <w:tr>
-        <w:trPr>
-          <w:cantSplit/>
-        </w:trPr>
-        <w:tc>
-          <w:tcPr>
-            <w:tcW w:w="8928" w:type="dxa"/>
-            <w:tcBorders>
-              <w:top w:val="single" w:sz="6" w:space="0" w:color="auto"/>
-              <w:left w:val="single" w:sz="6" w:space="0" w:color="auto"/>
-              <w:bottom w:val="single" w:sz="6" w:space="0" w:color="auto"/>
-              <w:right w:val="single" w:sz="6" w:space="0" w:color="auto"/>
-            </w:tcBorders>
-          </w:tcPr>
-          <w:p>
-            <w:pPr>
-              <w:rPr>
-                <w:sz w:val="20"/>
-              </w:rPr>
-            </w:pPr>
-          </w:p>
-        </w:tc>
-      </w:tr>
-      <w:tr>
-        <w:trPr>
-          <w:cantSplit/>
-        </w:trPr>
-        <w:tc>
-          <w:tcPr>
-            <w:tcW w:w="8928" w:type="dxa"/>
-            <w:tcBorders>
-              <w:top w:val="single" w:sz="6" w:space="0" w:color="auto"/>
-              <w:left w:val="single" w:sz="6" w:space="0" w:color="auto"/>
-              <w:bottom w:val="single" w:sz="6" w:space="0" w:color="auto"/>
-              <w:right w:val="single" w:sz="6" w:space="0" w:color="auto"/>
-            </w:tcBorders>
-          </w:tcPr>
-          <w:p>
-            <w:pPr>
-              <w:rPr>
-                <w:sz w:val="20"/>
-              </w:rPr>
-            </w:pPr>
-          </w:p>
-        </w:tc>
-      </w:tr>
-      <w:tr>
-        <w:trPr>
-          <w:cantSplit/>
-        </w:trPr>
-        <w:tc>
-          <w:tcPr>
-            <w:tcW w:w="8928" w:type="dxa"/>
-            <w:tcBorders>
-              <w:top w:val="single" w:sz="6" w:space="0" w:color="auto"/>
-              <w:left w:val="single" w:sz="6" w:space="0" w:color="auto"/>
-              <w:bottom w:val="single" w:sz="6" w:space="0" w:color="auto"/>
-              <w:right w:val="single" w:sz="6" w:space="0" w:color="auto"/>
-            </w:tcBorders>
-          </w:tcPr>
-          <w:p>
-            <w:pPr>
-              <w:rPr>
-                <w:sz w:val="20"/>
+          </w:p>
+        </w:tc>
+      </w:tr>
+      <w:tr>
+        <w:trPr>
+          <w:cantSplit/>
+        </w:trPr>
+        <w:tc>
+          <w:tcPr>
+            <w:tcW w:w="8928" w:type="dxa"/>
+            <w:tcBorders>
+              <w:top w:val="single" w:sz="6" w:space="0" w:color="auto"/>
+              <w:left w:val="single" w:sz="6" w:space="0" w:color="auto"/>
+              <w:bottom w:val="single" w:sz="6" w:space="0" w:color="auto"/>
+              <w:right w:val="single" w:sz="6" w:space="0" w:color="auto"/>
+            </w:tcBorders>
+          </w:tcPr>
+          <w:p>
+            <w:pPr>
+              <w:rPr>
+                <w:sz w:val="20"/>
+                <w:lang w:val="es-MX"/>
+              </w:rPr>
+            </w:pPr>
+          </w:p>
+        </w:tc>
+      </w:tr>
+      <w:tr>
+        <w:trPr>
+          <w:cantSplit/>
+        </w:trPr>
+        <w:tc>
+          <w:tcPr>
+            <w:tcW w:w="8928" w:type="dxa"/>
+            <w:tcBorders>
+              <w:top w:val="single" w:sz="6" w:space="0" w:color="auto"/>
+              <w:left w:val="single" w:sz="6" w:space="0" w:color="auto"/>
+              <w:bottom w:val="single" w:sz="6" w:space="0" w:color="auto"/>
+              <w:right w:val="single" w:sz="6" w:space="0" w:color="auto"/>
+            </w:tcBorders>
+          </w:tcPr>
+          <w:p>
+            <w:pPr>
+              <w:rPr>
+                <w:sz w:val="20"/>
+                <w:lang w:val="es-MX"/>
+              </w:rPr>
+            </w:pPr>
+          </w:p>
+        </w:tc>
+      </w:tr>
+      <w:tr>
+        <w:trPr>
+          <w:cantSplit/>
+        </w:trPr>
+        <w:tc>
+          <w:tcPr>
+            <w:tcW w:w="8928" w:type="dxa"/>
+            <w:tcBorders>
+              <w:top w:val="single" w:sz="6" w:space="0" w:color="auto"/>
+              <w:left w:val="single" w:sz="6" w:space="0" w:color="auto"/>
+              <w:bottom w:val="single" w:sz="6" w:space="0" w:color="auto"/>
+              <w:right w:val="single" w:sz="6" w:space="0" w:color="auto"/>
+            </w:tcBorders>
+          </w:tcPr>
+          <w:p>
+            <w:pPr>
+              <w:rPr>
+                <w:sz w:val="20"/>
+                <w:lang w:val="es-MX"/>
+              </w:rPr>
+            </w:pPr>
+          </w:p>
+        </w:tc>
+      </w:tr>
+      <w:tr>
+        <w:trPr>
+          <w:cantSplit/>
+        </w:trPr>
+        <w:tc>
+          <w:tcPr>
+            <w:tcW w:w="8928" w:type="dxa"/>
+            <w:tcBorders>
+              <w:top w:val="single" w:sz="6" w:space="0" w:color="auto"/>
+              <w:left w:val="single" w:sz="6" w:space="0" w:color="auto"/>
+              <w:bottom w:val="single" w:sz="6" w:space="0" w:color="auto"/>
+              <w:right w:val="single" w:sz="6" w:space="0" w:color="auto"/>
+            </w:tcBorders>
+          </w:tcPr>
+          <w:p>
+            <w:pPr>
+              <w:rPr>
+                <w:sz w:val="20"/>
+                <w:lang w:val="es-MX"/>
+              </w:rPr>
+            </w:pPr>
+          </w:p>
+        </w:tc>
+      </w:tr>
+      <w:tr>
+        <w:trPr>
+          <w:cantSplit/>
+        </w:trPr>
+        <w:tc>
+          <w:tcPr>
+            <w:tcW w:w="8928" w:type="dxa"/>
+            <w:tcBorders>
+              <w:top w:val="single" w:sz="6" w:space="0" w:color="auto"/>
+              <w:left w:val="single" w:sz="6" w:space="0" w:color="auto"/>
+              <w:bottom w:val="single" w:sz="6" w:space="0" w:color="auto"/>
+              <w:right w:val="single" w:sz="6" w:space="0" w:color="auto"/>
+            </w:tcBorders>
+          </w:tcPr>
+          <w:p>
+            <w:pPr>
+              <w:rPr>
+                <w:sz w:val="20"/>
+                <w:lang w:val="es-MX"/>
+              </w:rPr>
+            </w:pPr>
+          </w:p>
+        </w:tc>
+      </w:tr>
+      <w:tr>
+        <w:trPr>
+          <w:cantSplit/>
+        </w:trPr>
+        <w:tc>
+          <w:tcPr>
+            <w:tcW w:w="8928" w:type="dxa"/>
+            <w:tcBorders>
+              <w:top w:val="single" w:sz="6" w:space="0" w:color="auto"/>
+              <w:left w:val="single" w:sz="6" w:space="0" w:color="auto"/>
+              <w:bottom w:val="single" w:sz="6" w:space="0" w:color="auto"/>
+              <w:right w:val="single" w:sz="6" w:space="0" w:color="auto"/>
+            </w:tcBorders>
+          </w:tcPr>
+          <w:p>
+            <w:pPr>
+              <w:rPr>
+                <w:sz w:val="20"/>
+                <w:lang w:val="es-MX"/>
+              </w:rPr>
+            </w:pPr>
+          </w:p>
+        </w:tc>
+      </w:tr>
+      <w:tr>
+        <w:trPr>
+          <w:cantSplit/>
+        </w:trPr>
+        <w:tc>
+          <w:tcPr>
+            <w:tcW w:w="8928" w:type="dxa"/>
+            <w:tcBorders>
+              <w:top w:val="single" w:sz="6" w:space="0" w:color="auto"/>
+              <w:left w:val="single" w:sz="6" w:space="0" w:color="auto"/>
+              <w:bottom w:val="single" w:sz="6" w:space="0" w:color="auto"/>
+              <w:right w:val="single" w:sz="6" w:space="0" w:color="auto"/>
+            </w:tcBorders>
+          </w:tcPr>
+          <w:p>
+            <w:pPr>
+              <w:rPr>
+                <w:sz w:val="20"/>
+                <w:lang w:val="es-MX"/>
+              </w:rPr>
+            </w:pPr>
+          </w:p>
+        </w:tc>
+      </w:tr>
+      <w:tr>
+        <w:trPr>
+          <w:cantSplit/>
+        </w:trPr>
+        <w:tc>
+          <w:tcPr>
+            <w:tcW w:w="8928" w:type="dxa"/>
+            <w:tcBorders>
+              <w:top w:val="single" w:sz="6" w:space="0" w:color="auto"/>
+              <w:left w:val="single" w:sz="6" w:space="0" w:color="auto"/>
+              <w:bottom w:val="single" w:sz="6" w:space="0" w:color="auto"/>
+              <w:right w:val="single" w:sz="6" w:space="0" w:color="auto"/>
+            </w:tcBorders>
+          </w:tcPr>
+          <w:p>
+            <w:pPr>
+              <w:rPr>
+                <w:sz w:val="20"/>
+                <w:lang w:val="es-MX"/>
+              </w:rPr>
+            </w:pPr>
+          </w:p>
+        </w:tc>
+      </w:tr>
+      <w:tr>
+        <w:trPr>
+          <w:cantSplit/>
+        </w:trPr>
+        <w:tc>
+          <w:tcPr>
+            <w:tcW w:w="8928" w:type="dxa"/>
+            <w:tcBorders>
+              <w:top w:val="single" w:sz="6" w:space="0" w:color="auto"/>
+              <w:left w:val="single" w:sz="6" w:space="0" w:color="auto"/>
+              <w:bottom w:val="single" w:sz="6" w:space="0" w:color="auto"/>
+              <w:right w:val="single" w:sz="6" w:space="0" w:color="auto"/>
+            </w:tcBorders>
+          </w:tcPr>
+          <w:p>
+            <w:pPr>
+              <w:rPr>
+                <w:sz w:val="20"/>
+                <w:lang w:val="es-MX"/>
+              </w:rPr>
+            </w:pPr>
+          </w:p>
+        </w:tc>
+      </w:tr>
+      <w:tr>
+        <w:trPr>
+          <w:cantSplit/>
+        </w:trPr>
+        <w:tc>
+          <w:tcPr>
+            <w:tcW w:w="8928" w:type="dxa"/>
+            <w:tcBorders>
+              <w:top w:val="single" w:sz="6" w:space="0" w:color="auto"/>
+              <w:left w:val="single" w:sz="6" w:space="0" w:color="auto"/>
+              <w:bottom w:val="single" w:sz="6" w:space="0" w:color="auto"/>
+              <w:right w:val="single" w:sz="6" w:space="0" w:color="auto"/>
+            </w:tcBorders>
+          </w:tcPr>
+          <w:p>
+            <w:pPr>
+              <w:rPr>
+                <w:sz w:val="20"/>
+                <w:lang w:val="es-MX"/>
+              </w:rPr>
+            </w:pPr>
+          </w:p>
+        </w:tc>
+      </w:tr>
+      <w:tr>
+        <w:trPr>
+          <w:cantSplit/>
+        </w:trPr>
+        <w:tc>
+          <w:tcPr>
+            <w:tcW w:w="8928" w:type="dxa"/>
+            <w:tcBorders>
+              <w:top w:val="single" w:sz="6" w:space="0" w:color="auto"/>
+              <w:left w:val="single" w:sz="6" w:space="0" w:color="auto"/>
+              <w:bottom w:val="single" w:sz="6" w:space="0" w:color="auto"/>
+              <w:right w:val="single" w:sz="6" w:space="0" w:color="auto"/>
+            </w:tcBorders>
+          </w:tcPr>
+          <w:p>
+            <w:pPr>
+              <w:rPr>
+                <w:sz w:val="20"/>
+                <w:lang w:val="es-MX"/>
+              </w:rPr>
+            </w:pPr>
+          </w:p>
+        </w:tc>
+      </w:tr>
+      <w:tr>
+        <w:trPr>
+          <w:cantSplit/>
+        </w:trPr>
+        <w:tc>
+          <w:tcPr>
+            <w:tcW w:w="8928" w:type="dxa"/>
+            <w:tcBorders>
+              <w:top w:val="single" w:sz="6" w:space="0" w:color="auto"/>
+              <w:left w:val="single" w:sz="6" w:space="0" w:color="auto"/>
+              <w:bottom w:val="single" w:sz="6" w:space="0" w:color="auto"/>
+              <w:right w:val="single" w:sz="6" w:space="0" w:color="auto"/>
+            </w:tcBorders>
+          </w:tcPr>
+          <w:p>
+            <w:pPr>
+              <w:rPr>
+                <w:sz w:val="20"/>
+                <w:lang w:val="es-MX"/>
+              </w:rPr>
+            </w:pPr>
+          </w:p>
+        </w:tc>
+      </w:tr>
+      <w:tr>
+        <w:trPr>
+          <w:cantSplit/>
+        </w:trPr>
+        <w:tc>
+          <w:tcPr>
+            <w:tcW w:w="8928" w:type="dxa"/>
+            <w:tcBorders>
+              <w:top w:val="single" w:sz="6" w:space="0" w:color="auto"/>
+              <w:left w:val="single" w:sz="6" w:space="0" w:color="auto"/>
+              <w:bottom w:val="single" w:sz="6" w:space="0" w:color="auto"/>
+              <w:right w:val="single" w:sz="6" w:space="0" w:color="auto"/>
+            </w:tcBorders>
+          </w:tcPr>
+          <w:p>
+            <w:pPr>
+              <w:rPr>
+                <w:sz w:val="20"/>
+                <w:lang w:val="es-MX"/>
+              </w:rPr>
+            </w:pPr>
+          </w:p>
+        </w:tc>
+      </w:tr>
+      <w:tr>
+        <w:trPr>
+          <w:cantSplit/>
+        </w:trPr>
+        <w:tc>
+          <w:tcPr>
+            <w:tcW w:w="8928" w:type="dxa"/>
+            <w:tcBorders>
+              <w:top w:val="single" w:sz="6" w:space="0" w:color="auto"/>
+              <w:left w:val="single" w:sz="6" w:space="0" w:color="auto"/>
+              <w:bottom w:val="single" w:sz="6" w:space="0" w:color="auto"/>
+              <w:right w:val="single" w:sz="6" w:space="0" w:color="auto"/>
+            </w:tcBorders>
+          </w:tcPr>
+          <w:p>
+            <w:pPr>
+              <w:rPr>
+                <w:sz w:val="20"/>
+                <w:lang w:val="es-MX"/>
+              </w:rPr>
+            </w:pPr>
+          </w:p>
+        </w:tc>
+      </w:tr>
+      <w:tr>
+        <w:trPr>
+          <w:cantSplit/>
+        </w:trPr>
+        <w:tc>
+          <w:tcPr>
+            <w:tcW w:w="8928" w:type="dxa"/>
+            <w:tcBorders>
+              <w:top w:val="single" w:sz="6" w:space="0" w:color="auto"/>
+              <w:left w:val="single" w:sz="6" w:space="0" w:color="auto"/>
+              <w:bottom w:val="single" w:sz="6" w:space="0" w:color="auto"/>
+              <w:right w:val="single" w:sz="6" w:space="0" w:color="auto"/>
+            </w:tcBorders>
+          </w:tcPr>
+          <w:p>
+            <w:pPr>
+              <w:rPr>
+                <w:sz w:val="20"/>
+                <w:lang w:val="es-MX"/>
+              </w:rPr>
+            </w:pPr>
+          </w:p>
+        </w:tc>
+      </w:tr>
+      <w:tr>
+        <w:trPr>
+          <w:cantSplit/>
+        </w:trPr>
+        <w:tc>
+          <w:tcPr>
+            <w:tcW w:w="8928" w:type="dxa"/>
+            <w:tcBorders>
+              <w:top w:val="single" w:sz="6" w:space="0" w:color="auto"/>
+              <w:left w:val="single" w:sz="6" w:space="0" w:color="auto"/>
+              <w:bottom w:val="single" w:sz="6" w:space="0" w:color="auto"/>
+              <w:right w:val="single" w:sz="6" w:space="0" w:color="auto"/>
+            </w:tcBorders>
+          </w:tcPr>
+          <w:p>
+            <w:pPr>
+              <w:rPr>
+                <w:sz w:val="20"/>
+                <w:lang w:val="es-MX"/>
+              </w:rPr>
+            </w:pPr>
+          </w:p>
+        </w:tc>
+      </w:tr>
+      <w:tr>
+        <w:trPr>
+          <w:cantSplit/>
+        </w:trPr>
+        <w:tc>
+          <w:tcPr>
+            <w:tcW w:w="8928" w:type="dxa"/>
+            <w:tcBorders>
+              <w:top w:val="single" w:sz="6" w:space="0" w:color="auto"/>
+              <w:left w:val="single" w:sz="6" w:space="0" w:color="auto"/>
+              <w:bottom w:val="single" w:sz="6" w:space="0" w:color="auto"/>
+              <w:right w:val="single" w:sz="6" w:space="0" w:color="auto"/>
+            </w:tcBorders>
+          </w:tcPr>
+          <w:p>
+            <w:pPr>
+              <w:rPr>
+                <w:sz w:val="20"/>
+                <w:lang w:val="es-MX"/>
+              </w:rPr>
+            </w:pPr>
+          </w:p>
+        </w:tc>
+      </w:tr>
+      <w:tr>
+        <w:trPr>
+          <w:cantSplit/>
+        </w:trPr>
+        <w:tc>
+          <w:tcPr>
+            <w:tcW w:w="8928" w:type="dxa"/>
+            <w:tcBorders>
+              <w:top w:val="single" w:sz="6" w:space="0" w:color="auto"/>
+              <w:left w:val="single" w:sz="6" w:space="0" w:color="auto"/>
+              <w:bottom w:val="single" w:sz="6" w:space="0" w:color="auto"/>
+              <w:right w:val="single" w:sz="6" w:space="0" w:color="auto"/>
+            </w:tcBorders>
+          </w:tcPr>
+          <w:p>
+            <w:pPr>
+              <w:rPr>
+                <w:sz w:val="20"/>
+                <w:lang w:val="es-MX"/>
+              </w:rPr>
+            </w:pPr>
+          </w:p>
+        </w:tc>
+      </w:tr>
+      <w:tr>
+        <w:trPr>
+          <w:cantSplit/>
+        </w:trPr>
+        <w:tc>
+          <w:tcPr>
+            <w:tcW w:w="8928" w:type="dxa"/>
+            <w:tcBorders>
+              <w:top w:val="single" w:sz="6" w:space="0" w:color="auto"/>
+              <w:left w:val="single" w:sz="6" w:space="0" w:color="auto"/>
+              <w:bottom w:val="single" w:sz="6" w:space="0" w:color="auto"/>
+              <w:right w:val="single" w:sz="6" w:space="0" w:color="auto"/>
+            </w:tcBorders>
+          </w:tcPr>
+          <w:p>
+            <w:pPr>
+              <w:rPr>
+                <w:sz w:val="20"/>
+                <w:lang w:val="es-MX"/>
+              </w:rPr>
+            </w:pPr>
+          </w:p>
+        </w:tc>
+      </w:tr>
+      <w:tr>
+        <w:trPr>
+          <w:cantSplit/>
+        </w:trPr>
+        <w:tc>
+          <w:tcPr>
+            <w:tcW w:w="8928" w:type="dxa"/>
+            <w:tcBorders>
+              <w:top w:val="single" w:sz="6" w:space="0" w:color="auto"/>
+              <w:left w:val="single" w:sz="6" w:space="0" w:color="auto"/>
+              <w:bottom w:val="single" w:sz="6" w:space="0" w:color="auto"/>
+              <w:right w:val="single" w:sz="6" w:space="0" w:color="auto"/>
+            </w:tcBorders>
+          </w:tcPr>
+          <w:p>
+            <w:pPr>
+              <w:rPr>
+                <w:sz w:val="20"/>
+                <w:lang w:val="es-MX"/>
+              </w:rPr>
+            </w:pPr>
+          </w:p>
+        </w:tc>
+      </w:tr>
+      <w:tr>
+        <w:trPr>
+          <w:cantSplit/>
+        </w:trPr>
+        <w:tc>
+          <w:tcPr>
+            <w:tcW w:w="8928" w:type="dxa"/>
+            <w:tcBorders>
+              <w:top w:val="single" w:sz="6" w:space="0" w:color="auto"/>
+              <w:left w:val="single" w:sz="6" w:space="0" w:color="auto"/>
+              <w:bottom w:val="single" w:sz="6" w:space="0" w:color="auto"/>
+              <w:right w:val="single" w:sz="6" w:space="0" w:color="auto"/>
+            </w:tcBorders>
+          </w:tcPr>
+          <w:p>
+            <w:pPr>
+              <w:rPr>
+                <w:sz w:val="20"/>
+                <w:lang w:val="es-MX"/>
+              </w:rPr>
+            </w:pPr>
+          </w:p>
+        </w:tc>
+      </w:tr>
+      <w:tr>
+        <w:trPr>
+          <w:cantSplit/>
+        </w:trPr>
+        <w:tc>
+          <w:tcPr>
+            <w:tcW w:w="8928" w:type="dxa"/>
+            <w:tcBorders>
+              <w:top w:val="single" w:sz="6" w:space="0" w:color="auto"/>
+              <w:left w:val="single" w:sz="6" w:space="0" w:color="auto"/>
+              <w:bottom w:val="single" w:sz="6" w:space="0" w:color="auto"/>
+              <w:right w:val="single" w:sz="6" w:space="0" w:color="auto"/>
+            </w:tcBorders>
+          </w:tcPr>
+          <w:p>
+            <w:pPr>
+              <w:rPr>
+                <w:sz w:val="20"/>
+                <w:lang w:val="es-MX"/>
+              </w:rPr>
+            </w:pPr>
+          </w:p>
+        </w:tc>
+      </w:tr>
+      <w:tr>
+        <w:trPr>
+          <w:cantSplit/>
+        </w:trPr>
+        <w:tc>
+          <w:tcPr>
+            <w:tcW w:w="8928" w:type="dxa"/>
+            <w:tcBorders>
+              <w:top w:val="single" w:sz="6" w:space="0" w:color="auto"/>
+              <w:left w:val="single" w:sz="6" w:space="0" w:color="auto"/>
+              <w:bottom w:val="single" w:sz="6" w:space="0" w:color="auto"/>
+              <w:right w:val="single" w:sz="6" w:space="0" w:color="auto"/>
+            </w:tcBorders>
+          </w:tcPr>
+          <w:p>
+            <w:pPr>
+              <w:rPr>
+                <w:sz w:val="20"/>
+                <w:lang w:val="es-MX"/>
+              </w:rPr>
+            </w:pPr>
+          </w:p>
+        </w:tc>
+      </w:tr>
+      <w:tr>
+        <w:trPr>
+          <w:cantSplit/>
+        </w:trPr>
+        <w:tc>
+          <w:tcPr>
+            <w:tcW w:w="8928" w:type="dxa"/>
+            <w:tcBorders>
+              <w:top w:val="single" w:sz="6" w:space="0" w:color="auto"/>
+              <w:left w:val="single" w:sz="6" w:space="0" w:color="auto"/>
+              <w:bottom w:val="single" w:sz="6" w:space="0" w:color="auto"/>
+              <w:right w:val="single" w:sz="6" w:space="0" w:color="auto"/>
+            </w:tcBorders>
+          </w:tcPr>
+          <w:p>
+            <w:pPr>
+              <w:rPr>
+                <w:sz w:val="20"/>
+                <w:lang w:val="es-MX"/>
+              </w:rPr>
+            </w:pPr>
+          </w:p>
+        </w:tc>
+      </w:tr>
+      <w:tr>
+        <w:trPr>
+          <w:cantSplit/>
+        </w:trPr>
+        <w:tc>
+          <w:tcPr>
+            <w:tcW w:w="8928" w:type="dxa"/>
+            <w:tcBorders>
+              <w:top w:val="single" w:sz="6" w:space="0" w:color="auto"/>
+              <w:left w:val="single" w:sz="6" w:space="0" w:color="auto"/>
+              <w:bottom w:val="single" w:sz="6" w:space="0" w:color="auto"/>
+              <w:right w:val="single" w:sz="6" w:space="0" w:color="auto"/>
+            </w:tcBorders>
+          </w:tcPr>
+          <w:p>
+            <w:pPr>
+              <w:rPr>
+                <w:sz w:val="20"/>
+                <w:lang w:val="es-MX"/>
+              </w:rPr>
+            </w:pPr>
+          </w:p>
+        </w:tc>
+      </w:tr>
+      <w:tr>
+        <w:trPr>
+          <w:cantSplit/>
+        </w:trPr>
+        <w:tc>
+          <w:tcPr>
+            <w:tcW w:w="8928" w:type="dxa"/>
+            <w:tcBorders>
+              <w:top w:val="single" w:sz="6" w:space="0" w:color="auto"/>
+              <w:left w:val="single" w:sz="6" w:space="0" w:color="auto"/>
+              <w:bottom w:val="single" w:sz="6" w:space="0" w:color="auto"/>
+              <w:right w:val="single" w:sz="6" w:space="0" w:color="auto"/>
+            </w:tcBorders>
+          </w:tcPr>
+          <w:p>
+            <w:pPr>
+              <w:rPr>
+                <w:sz w:val="20"/>
+                <w:lang w:val="es-MX"/>
+              </w:rPr>
+            </w:pPr>
+          </w:p>
+        </w:tc>
+      </w:tr>
+      <w:tr>
+        <w:trPr>
+          <w:cantSplit/>
+        </w:trPr>
+        <w:tc>
+          <w:tcPr>
+            <w:tcW w:w="8928" w:type="dxa"/>
+            <w:tcBorders>
+              <w:top w:val="single" w:sz="6" w:space="0" w:color="auto"/>
+              <w:left w:val="single" w:sz="6" w:space="0" w:color="auto"/>
+              <w:bottom w:val="single" w:sz="6" w:space="0" w:color="auto"/>
+              <w:right w:val="single" w:sz="6" w:space="0" w:color="auto"/>
+            </w:tcBorders>
+          </w:tcPr>
+          <w:p>
+            <w:pPr>
+              <w:rPr>
+                <w:sz w:val="20"/>
+                <w:lang w:val="es-MX"/>
+              </w:rPr>
+            </w:pPr>
+          </w:p>
+        </w:tc>
+      </w:tr>
+      <w:tr>
+        <w:trPr>
+          <w:cantSplit/>
+        </w:trPr>
+        <w:tc>
+          <w:tcPr>
+            <w:tcW w:w="8928" w:type="dxa"/>
+            <w:tcBorders>
+              <w:top w:val="single" w:sz="6" w:space="0" w:color="auto"/>
+              <w:left w:val="single" w:sz="6" w:space="0" w:color="auto"/>
+              <w:bottom w:val="single" w:sz="6" w:space="0" w:color="auto"/>
+              <w:right w:val="single" w:sz="6" w:space="0" w:color="auto"/>
+            </w:tcBorders>
+          </w:tcPr>
+          <w:p>
+            <w:pPr>
+              <w:rPr>
+                <w:sz w:val="20"/>
+                <w:lang w:val="es-MX"/>
+              </w:rPr>
+            </w:pPr>
+          </w:p>
+        </w:tc>
+      </w:tr>
+      <w:tr>
+        <w:trPr>
+          <w:cantSplit/>
+        </w:trPr>
+        <w:tc>
+          <w:tcPr>
+            <w:tcW w:w="8928" w:type="dxa"/>
+            <w:tcBorders>
+              <w:top w:val="single" w:sz="6" w:space="0" w:color="auto"/>
+              <w:left w:val="single" w:sz="6" w:space="0" w:color="auto"/>
+              <w:bottom w:val="single" w:sz="6" w:space="0" w:color="auto"/>
+              <w:right w:val="single" w:sz="6" w:space="0" w:color="auto"/>
+            </w:tcBorders>
+          </w:tcPr>
+          <w:p>
+            <w:pPr>
+              <w:rPr>
+                <w:sz w:val="20"/>
+                <w:lang w:val="es-MX"/>
+              </w:rPr>
+            </w:pPr>
+          </w:p>
+        </w:tc>
+      </w:tr>
+      <w:tr>
+        <w:trPr>
+          <w:cantSplit/>
+        </w:trPr>
+        <w:tc>
+          <w:tcPr>
+            <w:tcW w:w="8928" w:type="dxa"/>
+            <w:tcBorders>
+              <w:top w:val="single" w:sz="6" w:space="0" w:color="auto"/>
+              <w:left w:val="single" w:sz="6" w:space="0" w:color="auto"/>
+              <w:bottom w:val="single" w:sz="6" w:space="0" w:color="auto"/>
+              <w:right w:val="single" w:sz="6" w:space="0" w:color="auto"/>
+            </w:tcBorders>
+          </w:tcPr>
+          <w:p>
+            <w:pPr>
+              <w:rPr>
+                <w:sz w:val="20"/>
+                <w:lang w:val="es-MX"/>
+              </w:rPr>
+            </w:pPr>
+          </w:p>
+        </w:tc>
+      </w:tr>
+      <w:tr>
+        <w:trPr>
+          <w:cantSplit/>
+        </w:trPr>
+        <w:tc>
+          <w:tcPr>
+            <w:tcW w:w="8928" w:type="dxa"/>
+            <w:tcBorders>
+              <w:top w:val="single" w:sz="6" w:space="0" w:color="auto"/>
+              <w:left w:val="single" w:sz="6" w:space="0" w:color="auto"/>
+              <w:bottom w:val="single" w:sz="6" w:space="0" w:color="auto"/>
+              <w:right w:val="single" w:sz="6" w:space="0" w:color="auto"/>
+            </w:tcBorders>
+          </w:tcPr>
+          <w:p>
+            <w:pPr>
+              <w:rPr>
+                <w:sz w:val="20"/>
+                <w:lang w:val="es-MX"/>
+              </w:rPr>
+            </w:pPr>
+          </w:p>
+        </w:tc>
+      </w:tr>
+      <w:tr>
+        <w:trPr>
+          <w:cantSplit/>
+        </w:trPr>
+        <w:tc>
+          <w:tcPr>
+            <w:tcW w:w="8928" w:type="dxa"/>
+            <w:tcBorders>
+              <w:top w:val="single" w:sz="6" w:space="0" w:color="auto"/>
+              <w:left w:val="single" w:sz="6" w:space="0" w:color="auto"/>
+              <w:bottom w:val="single" w:sz="6" w:space="0" w:color="auto"/>
+              <w:right w:val="single" w:sz="6" w:space="0" w:color="auto"/>
+            </w:tcBorders>
+          </w:tcPr>
+          <w:p>
+            <w:pPr>
+              <w:rPr>
+                <w:sz w:val="20"/>
+                <w:lang w:val="es-MX"/>
+              </w:rPr>
+            </w:pPr>
+          </w:p>
+        </w:tc>
+      </w:tr>
+      <w:tr>
+        <w:trPr>
+          <w:cantSplit/>
+        </w:trPr>
+        <w:tc>
+          <w:tcPr>
+            <w:tcW w:w="8928" w:type="dxa"/>
+            <w:tcBorders>
+              <w:top w:val="single" w:sz="6" w:space="0" w:color="auto"/>
+              <w:left w:val="single" w:sz="6" w:space="0" w:color="auto"/>
+              <w:bottom w:val="single" w:sz="6" w:space="0" w:color="auto"/>
+              <w:right w:val="single" w:sz="6" w:space="0" w:color="auto"/>
+            </w:tcBorders>
+          </w:tcPr>
+          <w:p>
+            <w:pPr>
+              <w:rPr>
+                <w:sz w:val="20"/>
+                <w:lang w:val="es-MX"/>
+              </w:rPr>
+            </w:pPr>
+          </w:p>
+        </w:tc>
+      </w:tr>
+      <w:tr>
+        <w:trPr>
+          <w:cantSplit/>
+        </w:trPr>
+        <w:tc>
+          <w:tcPr>
+            <w:tcW w:w="8928" w:type="dxa"/>
+            <w:tcBorders>
+              <w:top w:val="single" w:sz="6" w:space="0" w:color="auto"/>
+              <w:left w:val="single" w:sz="6" w:space="0" w:color="auto"/>
+              <w:bottom w:val="single" w:sz="6" w:space="0" w:color="auto"/>
+              <w:right w:val="single" w:sz="6" w:space="0" w:color="auto"/>
+            </w:tcBorders>
+          </w:tcPr>
+          <w:p>
+            <w:pPr>
+              <w:rPr>
+                <w:sz w:val="20"/>
+                <w:lang w:val="es-MX"/>
+              </w:rPr>
+            </w:pPr>
+          </w:p>
+        </w:tc>
+      </w:tr>
+      <w:tr>
+        <w:trPr>
+          <w:cantSplit/>
+        </w:trPr>
+        <w:tc>
+          <w:tcPr>
+            <w:tcW w:w="8928" w:type="dxa"/>
+            <w:tcBorders>
+              <w:top w:val="single" w:sz="6" w:space="0" w:color="auto"/>
+              <w:left w:val="single" w:sz="6" w:space="0" w:color="auto"/>
+              <w:bottom w:val="single" w:sz="6" w:space="0" w:color="auto"/>
+              <w:right w:val="single" w:sz="6" w:space="0" w:color="auto"/>
+            </w:tcBorders>
+          </w:tcPr>
+          <w:p>
+            <w:pPr>
+              <w:rPr>
+                <w:sz w:val="20"/>
+                <w:lang w:val="es-MX"/>
+              </w:rPr>
+            </w:pPr>
+          </w:p>
+        </w:tc>
+      </w:tr>
+      <w:tr>
+        <w:trPr>
+          <w:cantSplit/>
+        </w:trPr>
+        <w:tc>
+          <w:tcPr>
+            <w:tcW w:w="8928" w:type="dxa"/>
+            <w:tcBorders>
+              <w:top w:val="single" w:sz="6" w:space="0" w:color="auto"/>
+              <w:left w:val="single" w:sz="6" w:space="0" w:color="auto"/>
+              <w:bottom w:val="single" w:sz="6" w:space="0" w:color="auto"/>
+              <w:right w:val="single" w:sz="6" w:space="0" w:color="auto"/>
+            </w:tcBorders>
+          </w:tcPr>
+          <w:p>
+            <w:pPr>
+              <w:rPr>
+                <w:sz w:val="20"/>
+                <w:lang w:val="es-MX"/>
+              </w:rPr>
+            </w:pPr>
+          </w:p>
+        </w:tc>
+      </w:tr>
+      <w:tr>
+        <w:trPr>
+          <w:cantSplit/>
+        </w:trPr>
+        <w:tc>
+          <w:tcPr>
+            <w:tcW w:w="8928" w:type="dxa"/>
+            <w:tcBorders>
+              <w:top w:val="single" w:sz="6" w:space="0" w:color="auto"/>
+              <w:left w:val="single" w:sz="6" w:space="0" w:color="auto"/>
+              <w:bottom w:val="single" w:sz="6" w:space="0" w:color="auto"/>
+              <w:right w:val="single" w:sz="6" w:space="0" w:color="auto"/>
+            </w:tcBorders>
+          </w:tcPr>
+          <w:p>
+            <w:pPr>
+              <w:rPr>
+                <w:sz w:val="20"/>
+                <w:lang w:val="es-MX"/>
+              </w:rPr>
+            </w:pPr>
+          </w:p>
+        </w:tc>
+      </w:tr>
+      <w:tr>
+        <w:trPr>
+          <w:cantSplit/>
+        </w:trPr>
+        <w:tc>
+          <w:tcPr>
+            <w:tcW w:w="8928" w:type="dxa"/>
+            <w:tcBorders>
+              <w:top w:val="single" w:sz="6" w:space="0" w:color="auto"/>
+              <w:left w:val="single" w:sz="6" w:space="0" w:color="auto"/>
+              <w:bottom w:val="single" w:sz="6" w:space="0" w:color="auto"/>
+              <w:right w:val="single" w:sz="6" w:space="0" w:color="auto"/>
+            </w:tcBorders>
+          </w:tcPr>
+          <w:p>
+            <w:pPr>
+              <w:rPr>
+                <w:sz w:val="20"/>
+                <w:lang w:val="es-MX"/>
+              </w:rPr>
+            </w:pPr>
+          </w:p>
+        </w:tc>
+      </w:tr>
+      <w:tr>
+        <w:trPr>
+          <w:cantSplit/>
+        </w:trPr>
+        <w:tc>
+          <w:tcPr>
+            <w:tcW w:w="8928" w:type="dxa"/>
+            <w:tcBorders>
+              <w:top w:val="single" w:sz="6" w:space="0" w:color="auto"/>
+              <w:left w:val="single" w:sz="6" w:space="0" w:color="auto"/>
+              <w:bottom w:val="single" w:sz="6" w:space="0" w:color="auto"/>
+              <w:right w:val="single" w:sz="6" w:space="0" w:color="auto"/>
+            </w:tcBorders>
+          </w:tcPr>
+          <w:p>
+            <w:pPr>
+              <w:rPr>
+                <w:sz w:val="20"/>
+                <w:lang w:val="es-MX"/>
+              </w:rPr>
+            </w:pPr>
+          </w:p>
+        </w:tc>
+      </w:tr>
+      <w:tr>
+        <w:trPr>
+          <w:cantSplit/>
+        </w:trPr>
+        <w:tc>
+          <w:tcPr>
+            <w:tcW w:w="8928" w:type="dxa"/>
+            <w:tcBorders>
+              <w:top w:val="single" w:sz="6" w:space="0" w:color="auto"/>
+              <w:left w:val="single" w:sz="6" w:space="0" w:color="auto"/>
+              <w:bottom w:val="single" w:sz="6" w:space="0" w:color="auto"/>
+              <w:right w:val="single" w:sz="6" w:space="0" w:color="auto"/>
+            </w:tcBorders>
+          </w:tcPr>
+          <w:p>
+            <w:pPr>
+              <w:rPr>
+                <w:sz w:val="20"/>
+                <w:lang w:val="es-MX"/>
+              </w:rPr>
+            </w:pPr>
+          </w:p>
+        </w:tc>
+      </w:tr>
+      <w:tr>
+        <w:trPr>
+          <w:cantSplit/>
+        </w:trPr>
+        <w:tc>
+          <w:tcPr>
+            <w:tcW w:w="8928" w:type="dxa"/>
+            <w:tcBorders>
+              <w:top w:val="single" w:sz="6" w:space="0" w:color="auto"/>
+              <w:left w:val="single" w:sz="6" w:space="0" w:color="auto"/>
+              <w:bottom w:val="single" w:sz="6" w:space="0" w:color="auto"/>
+              <w:right w:val="single" w:sz="6" w:space="0" w:color="auto"/>
+            </w:tcBorders>
+          </w:tcPr>
+          <w:p>
+            <w:pPr>
+              <w:rPr>
+                <w:sz w:val="20"/>
+                <w:lang w:val="es-MX"/>
+              </w:rPr>
+            </w:pPr>
+          </w:p>
+        </w:tc>
+      </w:tr>
+      <w:tr>
+        <w:trPr>
+          <w:cantSplit/>
+        </w:trPr>
+        <w:tc>
+          <w:tcPr>
+            <w:tcW w:w="8928" w:type="dxa"/>
+            <w:tcBorders>
+              <w:top w:val="single" w:sz="6" w:space="0" w:color="auto"/>
+              <w:left w:val="single" w:sz="6" w:space="0" w:color="auto"/>
+              <w:bottom w:val="single" w:sz="6" w:space="0" w:color="auto"/>
+              <w:right w:val="single" w:sz="6" w:space="0" w:color="auto"/>
+            </w:tcBorders>
+          </w:tcPr>
+          <w:p>
+            <w:pPr>
+              <w:rPr>
+                <w:sz w:val="20"/>
+                <w:lang w:val="es-MX"/>
               </w:rPr>
             </w:pPr>
           </w:p>
@@ -6256,6 +6275,7 @@
       <w:pPr>
         <w:rPr>
           <w:sz w:val="20"/>
+          <w:lang w:val="es-MX"/>
         </w:rPr>
       </w:pPr>
     </w:p>
@@ -6263,11 +6283,13 @@
       <w:pPr>
         <w:rPr>
           <w:sz w:val="20"/>
+          <w:lang w:val="es-MX"/>
         </w:rPr>
       </w:pPr>
       <w:r>
         <w:rPr>
           <w:sz w:val="20"/>
+          <w:lang w:val="es-MX"/>
         </w:rPr>
         <w:br w:type="page"/>
       </w:r>
@@ -6667,154 +6689,101 @@
                 <w:sz w:val="20"/>
               </w:rPr>
             </w:pPr>
+            <w:r>
+              <w:rPr>
+                <w:sz w:val="20"/>
+                <w:lang w:val="es-MX"/>
+              </w:rPr>
+              <w:t>Imprime X</w:t>
+            </w:r>
+            <w:r>
+              <w:rPr>
+                <w:sz w:val="20"/>
+                <w:lang w:val="es-MX"/>
+              </w:rPr>
+              <w:t xml:space="preserve"> </w:t>
+            </w:r>
+          </w:p>
+        </w:tc>
+      </w:tr>
+      <w:tr>
+        <w:trPr>
+          <w:cantSplit/>
+        </w:trPr>
+        <w:tc>
+          <w:tcPr>
+            <w:tcW w:w="8928" w:type="dxa"/>
+            <w:tcBorders>
+              <w:top w:val="single" w:sz="6" w:space="0" w:color="auto"/>
+              <w:left w:val="single" w:sz="6" w:space="0" w:color="auto"/>
+              <w:bottom w:val="single" w:sz="6" w:space="0" w:color="auto"/>
+              <w:right w:val="single" w:sz="6" w:space="0" w:color="auto"/>
+            </w:tcBorders>
+          </w:tcPr>
+          <w:p>
+            <w:pPr>
+              <w:rPr>
+                <w:sz w:val="20"/>
+              </w:rPr>
+            </w:pPr>
             <w:proofErr w:type="spellStart"/>
             <w:r>
               <w:rPr>
                 <w:sz w:val="20"/>
-                <w:lang w:val="es-MX"/>
-              </w:rPr>
-              <w:t>Cout</w:t>
+              </w:rPr>
+              <w:t>Imprimei</w:t>
             </w:r>
             <w:proofErr w:type="spellEnd"/>
             <w:r>
               <w:rPr>
                 <w:sz w:val="20"/>
-                <w:lang w:val="es-MX"/>
-              </w:rPr>
-              <w:t xml:space="preserve"> &lt;&lt; </w:t>
-            </w:r>
-            <w:r>
-              <w:rPr>
-                <w:sz w:val="20"/>
-                <w:lang w:val="es-MX"/>
-              </w:rPr>
-              <w:t xml:space="preserve">“X = </w:t>
-            </w:r>
-            <w:proofErr w:type="gramStart"/>
-            <w:r>
-              <w:rPr>
-                <w:sz w:val="20"/>
-                <w:lang w:val="es-MX"/>
-              </w:rPr>
-              <w:t>“ &lt;</w:t>
-            </w:r>
-            <w:proofErr w:type="gramEnd"/>
-            <w:r>
-              <w:rPr>
-                <w:sz w:val="20"/>
-                <w:lang w:val="es-MX"/>
-              </w:rPr>
-              <w:t xml:space="preserve">&lt; x </w:t>
-            </w:r>
-          </w:p>
-        </w:tc>
-      </w:tr>
-      <w:tr>
-        <w:trPr>
-          <w:cantSplit/>
-        </w:trPr>
-        <w:tc>
-          <w:tcPr>
-            <w:tcW w:w="8928" w:type="dxa"/>
-            <w:tcBorders>
-              <w:top w:val="single" w:sz="6" w:space="0" w:color="auto"/>
-              <w:left w:val="single" w:sz="6" w:space="0" w:color="auto"/>
-              <w:bottom w:val="single" w:sz="6" w:space="0" w:color="auto"/>
-              <w:right w:val="single" w:sz="6" w:space="0" w:color="auto"/>
-            </w:tcBorders>
-          </w:tcPr>
-          <w:p>
-            <w:pPr>
-              <w:rPr>
-                <w:sz w:val="20"/>
-              </w:rPr>
-            </w:pPr>
+              </w:rPr>
+              <w:t xml:space="preserve"> </w:t>
+            </w:r>
             <w:proofErr w:type="spellStart"/>
             <w:r>
               <w:rPr>
                 <w:sz w:val="20"/>
               </w:rPr>
-              <w:t>Cout</w:t>
+              <w:t>dof</w:t>
             </w:r>
             <w:proofErr w:type="spellEnd"/>
-            <w:r>
-              <w:rPr>
-                <w:sz w:val="20"/>
-              </w:rPr>
-              <w:t xml:space="preserve"> &lt;&lt; “</w:t>
-            </w:r>
+          </w:p>
+        </w:tc>
+      </w:tr>
+      <w:tr>
+        <w:trPr>
+          <w:cantSplit/>
+        </w:trPr>
+        <w:tc>
+          <w:tcPr>
+            <w:tcW w:w="8928" w:type="dxa"/>
+            <w:tcBorders>
+              <w:top w:val="single" w:sz="6" w:space="0" w:color="auto"/>
+              <w:left w:val="single" w:sz="6" w:space="0" w:color="auto"/>
+              <w:bottom w:val="single" w:sz="6" w:space="0" w:color="auto"/>
+              <w:right w:val="single" w:sz="6" w:space="0" w:color="auto"/>
+            </w:tcBorders>
+          </w:tcPr>
+          <w:p>
+            <w:pPr>
+              <w:rPr>
+                <w:sz w:val="20"/>
+              </w:rPr>
+            </w:pPr>
             <w:proofErr w:type="spellStart"/>
             <w:r>
               <w:rPr>
                 <w:sz w:val="20"/>
               </w:rPr>
-              <w:t>dof</w:t>
+              <w:t>IMprimie</w:t>
             </w:r>
             <w:proofErr w:type="spellEnd"/>
             <w:r>
               <w:rPr>
                 <w:sz w:val="20"/>
               </w:rPr>
-              <w:t xml:space="preserve"> = </w:t>
-            </w:r>
-            <w:proofErr w:type="gramStart"/>
-            <w:r>
-              <w:rPr>
-                <w:sz w:val="20"/>
-              </w:rPr>
-              <w:t>“ &lt;</w:t>
-            </w:r>
-            <w:proofErr w:type="gramEnd"/>
-            <w:r>
-              <w:rPr>
-                <w:sz w:val="20"/>
-              </w:rPr>
-              <w:t xml:space="preserve">&lt; </w:t>
-            </w:r>
-            <w:proofErr w:type="spellStart"/>
-            <w:r>
-              <w:rPr>
-                <w:sz w:val="20"/>
-              </w:rPr>
-              <w:t>dof</w:t>
-            </w:r>
-            <w:proofErr w:type="spellEnd"/>
-          </w:p>
-        </w:tc>
-      </w:tr>
-      <w:tr>
-        <w:trPr>
-          <w:cantSplit/>
-        </w:trPr>
-        <w:tc>
-          <w:tcPr>
-            <w:tcW w:w="8928" w:type="dxa"/>
-            <w:tcBorders>
-              <w:top w:val="single" w:sz="6" w:space="0" w:color="auto"/>
-              <w:left w:val="single" w:sz="6" w:space="0" w:color="auto"/>
-              <w:bottom w:val="single" w:sz="6" w:space="0" w:color="auto"/>
-              <w:right w:val="single" w:sz="6" w:space="0" w:color="auto"/>
-            </w:tcBorders>
-          </w:tcPr>
-          <w:p>
-            <w:pPr>
-              <w:rPr>
-                <w:sz w:val="20"/>
-              </w:rPr>
-            </w:pPr>
-            <w:proofErr w:type="spellStart"/>
-            <w:r>
-              <w:rPr>
-                <w:sz w:val="20"/>
-              </w:rPr>
-              <w:t>Cout</w:t>
-            </w:r>
-            <w:proofErr w:type="spellEnd"/>
-            <w:r>
-              <w:rPr>
-                <w:sz w:val="20"/>
-              </w:rPr>
-              <w:t xml:space="preserve"> &lt;&lt; “p = “ &lt;&lt; p</w:t>
+              <w:t xml:space="preserve"> P</w:t>
             </w:r>
           </w:p>
         </w:tc>

</xml_diff>